<commit_message>
update usecase diagram no.4
</commit_message>
<xml_diff>
--- a/pm-doc/week2/软件需求说明书_G06_v1.0.docx
+++ b/pm-doc/week2/软件需求说明书_G06_v1.0.docx
@@ -8362,7 +8362,21 @@
               <w:rPr>
                 <w:rFonts w:hint="eastAsia"/>
               </w:rPr>
-              <w:t xml:space="preserve"> 如果项目上级驳回立项申请，项目状态为“立即驳回”，项目经理可重复执行基本事件流1进行再次申请立项</w:t>
+              <w:t xml:space="preserve"> 如果项目上级驳回立项申请，</w:t>
+            </w:r>
+            <w:proofErr w:type="gramStart"/>
+            <w:r>
+              <w:rPr>
+                <w:rFonts w:hint="eastAsia"/>
+              </w:rPr>
+              <w:t>项目状态为“</w:t>
+            </w:r>
+            <w:proofErr w:type="gramEnd"/>
+            <w:r>
+              <w:rPr>
+                <w:rFonts w:hint="eastAsia"/>
+              </w:rPr>
+              <w:t>立即驳回”，项目经理可重复执行基本事件流1进行再次申请立项</w:t>
             </w:r>
           </w:p>
         </w:tc>
@@ -9331,7 +9345,21 @@
               <w:rPr>
                 <w:rFonts w:hint="eastAsia"/>
               </w:rPr>
-              <w:t xml:space="preserve"> 项目上级点击“驳回”</w:t>
+              <w:t xml:space="preserve"> </w:t>
+            </w:r>
+            <w:proofErr w:type="gramStart"/>
+            <w:r>
+              <w:rPr>
+                <w:rFonts w:hint="eastAsia"/>
+              </w:rPr>
+              <w:t>项目上级点击“</w:t>
+            </w:r>
+            <w:proofErr w:type="gramEnd"/>
+            <w:r>
+              <w:rPr>
+                <w:rFonts w:hint="eastAsia"/>
+              </w:rPr>
+              <w:t>驳回”</w:t>
             </w:r>
             <w:r>
               <w:rPr>
@@ -11262,6 +11290,7 @@
         <w:rPr>
           <w:rFonts w:hint="eastAsia"/>
         </w:rPr>
+        <w:lastRenderedPageBreak/>
         <w:t>用例</w:t>
       </w:r>
       <w:r>
@@ -11296,10 +11325,9 @@
         <w:rPr>
           <w:noProof/>
         </w:rPr>
-        <w:lastRenderedPageBreak/>
         <w:drawing>
-          <wp:inline distT="0" distB="0" distL="0" distR="0" wp14:anchorId="4F474224" wp14:editId="69A1D422">
-            <wp:extent cx="5274310" cy="4543425"/>
+          <wp:inline distT="0" distB="0" distL="0" distR="0" wp14:anchorId="4F474224" wp14:editId="5EEE59D7">
+            <wp:extent cx="4486542" cy="4378732"/>
             <wp:effectExtent l="0" t="0" r="0" b="3175"/>
             <wp:docPr id="2" name="图片 2"/>
             <wp:cNvGraphicFramePr>
@@ -11313,7 +11341,7 @@
                     <pic:cNvPicPr/>
                   </pic:nvPicPr>
                   <pic:blipFill>
-                    <a:blip r:embed="rId16" cstate="print">
+                    <a:blip r:embed="rId16">
                       <a:extLst>
                         <a:ext uri="{28A0092B-C50C-407E-A947-70E740481C1C}">
                           <a14:useLocalDpi xmlns:a14="http://schemas.microsoft.com/office/drawing/2010/main" val="0"/>
@@ -11327,7 +11355,7 @@
                   <pic:spPr>
                     <a:xfrm>
                       <a:off x="0" y="0"/>
-                      <a:ext cx="5274310" cy="4543425"/>
+                      <a:ext cx="4489990" cy="4382097"/>
                     </a:xfrm>
                     <a:prstGeom prst="rect">
                       <a:avLst/>
@@ -11339,6 +11367,8 @@
           </wp:inline>
         </w:drawing>
       </w:r>
+      <w:bookmarkStart w:id="21" w:name="_GoBack"/>
+      <w:bookmarkEnd w:id="21"/>
     </w:p>
     <w:p>
       <w:pPr>
@@ -11348,7 +11378,7 @@
           <w:b w:val="0"/>
         </w:rPr>
       </w:pPr>
-      <w:bookmarkStart w:id="21" w:name="_Toc34384330"/>
+      <w:bookmarkStart w:id="22" w:name="_Toc34384330"/>
       <w:r>
         <w:rPr>
           <w:rFonts w:hint="eastAsia"/>
@@ -11376,7 +11406,7 @@
         </w:rPr>
         <w:t>：管理项目人员信息</w:t>
       </w:r>
-      <w:bookmarkEnd w:id="21"/>
+      <w:bookmarkEnd w:id="22"/>
     </w:p>
     <w:tbl>
       <w:tblPr>
@@ -12806,11 +12836,19 @@
               </w:rPr>
               <w:t xml:space="preserve"> </w:t>
             </w:r>
-            <w:r>
-              <w:rPr>
-                <w:rFonts w:hint="eastAsia"/>
-              </w:rPr>
-              <w:t>项目经理点击确认框的“取消”键，关闭确认框</w:t>
+            <w:proofErr w:type="gramStart"/>
+            <w:r>
+              <w:rPr>
+                <w:rFonts w:hint="eastAsia"/>
+              </w:rPr>
+              <w:t>项目经理点击确认框的“</w:t>
+            </w:r>
+            <w:proofErr w:type="gramEnd"/>
+            <w:r>
+              <w:rPr>
+                <w:rFonts w:hint="eastAsia"/>
+              </w:rPr>
+              <w:t>取消”键，关闭确认框</w:t>
             </w:r>
           </w:p>
           <w:p>
@@ -13708,7 +13746,21 @@
               <w:rPr>
                 <w:rFonts w:hint="eastAsia"/>
               </w:rPr>
-              <w:t>项目角色：“项目经理”和“项目上级”</w:t>
+              <w:t>项目角色</w:t>
+            </w:r>
+            <w:proofErr w:type="gramStart"/>
+            <w:r>
+              <w:rPr>
+                <w:rFonts w:hint="eastAsia"/>
+              </w:rPr>
+              <w:t>：“</w:t>
+            </w:r>
+            <w:proofErr w:type="gramEnd"/>
+            <w:r>
+              <w:rPr>
+                <w:rFonts w:hint="eastAsia"/>
+              </w:rPr>
+              <w:t>项目经理”和“项目上级”</w:t>
             </w:r>
             <w:r>
               <w:rPr>
@@ -13889,7 +13941,7 @@
           <w:b w:val="0"/>
         </w:rPr>
       </w:pPr>
-      <w:bookmarkStart w:id="22" w:name="_Toc34384331"/>
+      <w:bookmarkStart w:id="23" w:name="_Toc34384331"/>
       <w:r>
         <w:rPr>
           <w:rFonts w:hint="eastAsia"/>
@@ -13917,7 +13969,7 @@
         </w:rPr>
         <w:t>：管理项目人员权限</w:t>
       </w:r>
-      <w:bookmarkEnd w:id="22"/>
+      <w:bookmarkEnd w:id="23"/>
     </w:p>
     <w:tbl>
       <w:tblPr>
@@ -13937,7 +13989,7 @@
             <w:tcW w:w="1555" w:type="dxa"/>
           </w:tcPr>
           <w:p>
-            <w:commentRangeStart w:id="23"/>
+            <w:commentRangeStart w:id="24"/>
             <w:r>
               <w:rPr>
                 <w:rFonts w:hint="eastAsia"/>
@@ -14181,12 +14233,12 @@
               </w:rPr>
               <w:t>后置条件</w:t>
             </w:r>
-            <w:commentRangeEnd w:id="23"/>
+            <w:commentRangeEnd w:id="24"/>
             <w:r>
               <w:rPr>
                 <w:rStyle w:val="af0"/>
               </w:rPr>
-              <w:commentReference w:id="23"/>
+              <w:commentReference w:id="24"/>
             </w:r>
           </w:p>
         </w:tc>
@@ -16722,7 +16774,7 @@
           <w:b w:val="0"/>
         </w:rPr>
       </w:pPr>
-      <w:bookmarkStart w:id="24" w:name="_Toc34384332"/>
+      <w:bookmarkStart w:id="25" w:name="_Toc34384332"/>
       <w:r>
         <w:rPr>
           <w:rFonts w:hint="eastAsia"/>
@@ -16757,7 +16809,7 @@
         </w:rPr>
         <w:t>功能列表</w:t>
       </w:r>
-      <w:bookmarkEnd w:id="24"/>
+      <w:bookmarkEnd w:id="25"/>
     </w:p>
     <w:tbl>
       <w:tblPr>
@@ -18030,8 +18082,6 @@
               </w:rPr>
               <w:t>导入</w:t>
             </w:r>
-            <w:bookmarkStart w:id="25" w:name="_GoBack"/>
-            <w:bookmarkEnd w:id="25"/>
           </w:p>
         </w:tc>
       </w:tr>
@@ -19125,7 +19175,7 @@
       </w:r>
     </w:p>
   </w:comment>
-  <w:comment w:id="23" w:author="Wenlei Xu" w:date="2020-03-06T10:48:00Z" w:initials="lc">
+  <w:comment w:id="24" w:author="Wenlei Xu" w:date="2020-03-06T10:48:00Z" w:initials="lc">
     <w:p>
       <w:pPr>
         <w:pStyle w:val="af1"/>
@@ -24656,7 +24706,7 @@
 </file>
 
 <file path=customXml/itemProps2.xml><?xml version="1.0" encoding="utf-8"?>
-<ds:datastoreItem xmlns:ds="http://schemas.openxmlformats.org/officeDocument/2006/customXml" ds:itemID="{59A24BA5-CAB7-FD49-B417-5AD6285249BC}">
+<ds:datastoreItem xmlns:ds="http://schemas.openxmlformats.org/officeDocument/2006/customXml" ds:itemID="{AC6BBD68-1BCE-7045-BAB6-8BF87514D629}">
   <ds:schemaRefs>
     <ds:schemaRef ds:uri="http://schemas.openxmlformats.org/officeDocument/2006/bibliography"/>
   </ds:schemaRefs>

</xml_diff>